<commit_message>
Added notes for comp2476 assembly language on February 07, 2023. Added notes for comp4475 on February 08, 2023. Added lecture 4 and 5 for comp4476 on February 08, 2023
</commit_message>
<xml_diff>
--- a/anth2151-ancientpeoplesandplaces/TermProjectProprosal.docx
+++ b/anth2151-ancientpeoplesandplaces/TermProjectProprosal.docx
@@ -248,6 +248,27 @@
         <w:lastRenderedPageBreak/>
         <w:tab/>
         <w:t xml:space="preserve">The topic I have chosen </w:t>
+      </w:r>
+    </w:p>
+    <w:p>
+      <w:pPr>
+        <w:rPr>
+          <w:rFonts w:ascii="Times New Roman" w:hAnsi="Times New Roman" w:cs="Times New Roman"/>
+          <w:sz w:val="24"/>
+          <w:szCs w:val="24"/>
+        </w:rPr>
+      </w:pPr>
+    </w:p>
+    <w:p>
+      <w:pPr>
+        <w:rPr>
+          <w:rFonts w:ascii="Times New Roman" w:hAnsi="Times New Roman" w:cs="Times New Roman"/>
+          <w:sz w:val="24"/>
+          <w:szCs w:val="24"/>
+        </w:rPr>
+      </w:pPr>
+      <w:r>
+        <w:t>Mohenjo-daro</w:t>
       </w:r>
     </w:p>
     <w:sectPr>

</xml_diff>

<commit_message>
Added class contente for various classes
</commit_message>
<xml_diff>
--- a/anth2151-ancientpeoplesandplaces/TermProjectProprosal.docx
+++ b/anth2151-ancientpeoplesandplaces/TermProjectProprosal.docx
@@ -233,6 +233,7 @@
     </w:p>
     <w:p>
       <w:pPr>
+        <w:spacing w:line="480" w:lineRule="auto"/>
         <w:rPr>
           <w:rFonts w:ascii="Times New Roman" w:hAnsi="Times New Roman" w:cs="Times New Roman"/>
           <w:sz w:val="24"/>
@@ -247,28 +248,134 @@
         </w:rPr>
         <w:lastRenderedPageBreak/>
         <w:tab/>
-        <w:t xml:space="preserve">The topic I have chosen </w:t>
-      </w:r>
-    </w:p>
-    <w:p>
-      <w:pPr>
-        <w:rPr>
-          <w:rFonts w:ascii="Times New Roman" w:hAnsi="Times New Roman" w:cs="Times New Roman"/>
-          <w:sz w:val="24"/>
-          <w:szCs w:val="24"/>
-        </w:rPr>
-      </w:pPr>
-    </w:p>
-    <w:p>
-      <w:pPr>
-        <w:rPr>
-          <w:rFonts w:ascii="Times New Roman" w:hAnsi="Times New Roman" w:cs="Times New Roman"/>
-          <w:sz w:val="24"/>
-          <w:szCs w:val="24"/>
-        </w:rPr>
-      </w:pPr>
-      <w:r>
-        <w:t>Mohenjo-daro</w:t>
+      </w:r>
+      <w:r>
+        <w:rPr>
+          <w:rFonts w:ascii="Times New Roman" w:hAnsi="Times New Roman" w:cs="Times New Roman"/>
+          <w:sz w:val="24"/>
+          <w:szCs w:val="24"/>
+        </w:rPr>
+        <w:t>The ancient people I have chosen to study is the Maya Civilization</w:t>
+      </w:r>
+      <w:r>
+        <w:rPr>
+          <w:rFonts w:ascii="Times New Roman" w:hAnsi="Times New Roman" w:cs="Times New Roman"/>
+          <w:sz w:val="24"/>
+          <w:szCs w:val="24"/>
+        </w:rPr>
+        <w:t xml:space="preserve">, </w:t>
+      </w:r>
+      <w:r>
+        <w:rPr>
+          <w:rFonts w:ascii="Times New Roman" w:hAnsi="Times New Roman" w:cs="Times New Roman"/>
+          <w:sz w:val="24"/>
+          <w:szCs w:val="24"/>
+        </w:rPr>
+        <w:t xml:space="preserve">because </w:t>
+      </w:r>
+      <w:r>
+        <w:rPr>
+          <w:rFonts w:ascii="Times New Roman" w:hAnsi="Times New Roman" w:cs="Times New Roman"/>
+          <w:sz w:val="24"/>
+          <w:szCs w:val="24"/>
+        </w:rPr>
+        <w:t>of the many advances they made in linguistics, mathematics</w:t>
+      </w:r>
+      <w:r>
+        <w:rPr>
+          <w:rFonts w:ascii="Times New Roman" w:hAnsi="Times New Roman" w:cs="Times New Roman"/>
+          <w:sz w:val="24"/>
+          <w:szCs w:val="24"/>
+        </w:rPr>
+        <w:t>,</w:t>
+      </w:r>
+      <w:r>
+        <w:rPr>
+          <w:rFonts w:ascii="Times New Roman" w:hAnsi="Times New Roman" w:cs="Times New Roman"/>
+          <w:sz w:val="24"/>
+          <w:szCs w:val="24"/>
+        </w:rPr>
+        <w:t xml:space="preserve"> </w:t>
+      </w:r>
+      <w:r>
+        <w:rPr>
+          <w:rFonts w:ascii="Times New Roman" w:hAnsi="Times New Roman" w:cs="Times New Roman"/>
+          <w:sz w:val="24"/>
+          <w:szCs w:val="24"/>
+        </w:rPr>
+        <w:t>art</w:t>
+      </w:r>
+      <w:r>
+        <w:rPr>
+          <w:rFonts w:ascii="Times New Roman" w:hAnsi="Times New Roman" w:cs="Times New Roman"/>
+          <w:sz w:val="24"/>
+          <w:szCs w:val="24"/>
+        </w:rPr>
+        <w:t xml:space="preserve">, and architecture. </w:t>
+      </w:r>
+      <w:r>
+        <w:rPr>
+          <w:rFonts w:ascii="Times New Roman" w:hAnsi="Times New Roman" w:cs="Times New Roman"/>
+          <w:sz w:val="24"/>
+          <w:szCs w:val="24"/>
+        </w:rPr>
+        <w:t>Even though the Maya Civilization collapsed after the end of the</w:t>
+      </w:r>
+      <w:r>
+        <w:rPr>
+          <w:rFonts w:ascii="Times New Roman" w:hAnsi="Times New Roman" w:cs="Times New Roman"/>
+          <w:sz w:val="24"/>
+          <w:szCs w:val="24"/>
+        </w:rPr>
+        <w:t>ir</w:t>
+      </w:r>
+      <w:r>
+        <w:rPr>
+          <w:rFonts w:ascii="Times New Roman" w:hAnsi="Times New Roman" w:cs="Times New Roman"/>
+          <w:sz w:val="24"/>
+          <w:szCs w:val="24"/>
+        </w:rPr>
+        <w:t xml:space="preserve"> ‘classic period’ (250 to 900 A.D.), a massive amount of impressive architecture and symbolic artwork was left behind</w:t>
+      </w:r>
+      <w:r>
+        <w:rPr>
+          <w:rFonts w:ascii="Times New Roman" w:hAnsi="Times New Roman" w:cs="Times New Roman"/>
+          <w:sz w:val="24"/>
+          <w:szCs w:val="24"/>
+        </w:rPr>
+        <w:t xml:space="preserve">. </w:t>
+      </w:r>
+      <w:r>
+        <w:rPr>
+          <w:rFonts w:ascii="Times New Roman" w:hAnsi="Times New Roman" w:cs="Times New Roman"/>
+          <w:sz w:val="24"/>
+          <w:szCs w:val="24"/>
+        </w:rPr>
+        <w:t xml:space="preserve">Because the Maya Civilization </w:t>
+      </w:r>
+      <w:r>
+        <w:rPr>
+          <w:rFonts w:ascii="Times New Roman" w:hAnsi="Times New Roman" w:cs="Times New Roman"/>
+          <w:sz w:val="24"/>
+          <w:szCs w:val="24"/>
+        </w:rPr>
+        <w:t xml:space="preserve">had particularly detailed </w:t>
+      </w:r>
+      <w:r>
+        <w:rPr>
+          <w:rFonts w:ascii="Times New Roman" w:hAnsi="Times New Roman" w:cs="Times New Roman"/>
+          <w:sz w:val="24"/>
+          <w:szCs w:val="24"/>
+        </w:rPr>
+        <w:t xml:space="preserve">artwork and architecture, and because I enjoy studying art and architecture, the Maya Civilization is an excellent choice of study. Additionally, </w:t>
+      </w:r>
+      <w:r>
+        <w:rPr>
+          <w:rFonts w:ascii="Times New Roman" w:hAnsi="Times New Roman" w:cs="Times New Roman"/>
+          <w:sz w:val="24"/>
+          <w:szCs w:val="24"/>
+        </w:rPr>
+        <w:t xml:space="preserve">The Lakehead University library database has many scholarly articles on the Maya Civilization. </w:t>
       </w:r>
     </w:p>
     <w:sectPr>
@@ -730,6 +837,16 @@
       <w:shd w:val="clear" w:color="auto" w:fill="E1DFDD"/>
     </w:rPr>
   </w:style>
+  <w:style w:type="character" w:customStyle="1" w:styleId="hgkelc">
+    <w:name w:val="hgkelc"/>
+    <w:basedOn w:val="DefaultParagraphFont"/>
+    <w:rsid w:val="00664588"/>
+  </w:style>
+  <w:style w:type="character" w:customStyle="1" w:styleId="jpfdse">
+    <w:name w:val="jpfdse"/>
+    <w:basedOn w:val="DefaultParagraphFont"/>
+    <w:rsid w:val="00664588"/>
+  </w:style>
 </w:styles>
 </file>
 

</xml_diff>